<commit_message>
Update :- See Description ( Vampstein )
1. Parsing XML data correctly now and creating TileMaps.
2. World still needs to Parse all the maps.
</commit_message>
<xml_diff>
--- a/Vampstein/Run/TaskList/C29 SDST A2 - Doomenstein Foundation.docx
+++ b/Vampstein/Run/TaskList/C29 SDST A2 - Doomenstein Foundation.docx
@@ -976,11 +976,13 @@
         </w:numPr>
         <w:rPr>
           <w:b/>
-        </w:rPr>
-      </w:pPr>
-      <w:r>
-        <w:rPr>
-          <w:b/>
+          <w:highlight w:val="cyan"/>
+        </w:rPr>
+      </w:pPr>
+      <w:r>
+        <w:rPr>
+          <w:b/>
+          <w:highlight w:val="cyan"/>
         </w:rPr>
         <w:t>(10 points) Map Material Types</w:t>
       </w:r>
@@ -992,8 +994,14 @@
           <w:ilvl w:val="1"/>
           <w:numId w:val="4"/>
         </w:numPr>
-      </w:pPr>
-      <w:r>
+        <w:rPr>
+          <w:highlight w:val="cyan"/>
+        </w:rPr>
+      </w:pPr>
+      <w:r>
+        <w:rPr>
+          <w:highlight w:val="cyan"/>
+        </w:rPr>
         <w:t>The Data/Definitions/MapMaterialTypes.xml file is parsed, actually used, and works correctly (would still work if I changed its content).</w:t>
       </w:r>
     </w:p>
@@ -1004,8 +1012,14 @@
           <w:ilvl w:val="1"/>
           <w:numId w:val="4"/>
         </w:numPr>
-      </w:pPr>
-      <w:r>
+        <w:rPr>
+          <w:highlight w:val="cyan"/>
+        </w:rPr>
+      </w:pPr>
+      <w:r>
+        <w:rPr>
+          <w:highlight w:val="cyan"/>
+        </w:rPr>
         <w:t>The MapMaterialTypes.xml file provided with the Demo should be able to be parsed as-is, without requiring any changes.</w:t>
       </w:r>
     </w:p>
@@ -1016,30 +1030,54 @@
           <w:ilvl w:val="1"/>
           <w:numId w:val="4"/>
         </w:numPr>
-      </w:pPr>
-      <w:r>
+        <w:rPr>
+          <w:highlight w:val="cyan"/>
+        </w:rPr>
+      </w:pPr>
+      <w:r>
+        <w:rPr>
+          <w:highlight w:val="cyan"/>
+        </w:rPr>
         <w:t>Each &lt;</w:t>
       </w:r>
       <w:proofErr w:type="spellStart"/>
       <w:r>
+        <w:rPr>
+          <w:highlight w:val="cyan"/>
+        </w:rPr>
         <w:t>MaterialType</w:t>
       </w:r>
       <w:proofErr w:type="spellEnd"/>
       <w:r>
+        <w:rPr>
+          <w:highlight w:val="cyan"/>
+        </w:rPr>
         <w:t xml:space="preserve">&gt; root child element creates a new </w:t>
       </w:r>
       <w:proofErr w:type="spellStart"/>
       <w:r>
+        <w:rPr>
+          <w:highlight w:val="cyan"/>
+        </w:rPr>
         <w:t>MapMaterialType</w:t>
       </w:r>
       <w:proofErr w:type="spellEnd"/>
       <w:r>
+        <w:rPr>
+          <w:highlight w:val="cyan"/>
+        </w:rPr>
         <w:t xml:space="preserve"> definition, registered (</w:t>
       </w:r>
       <w:r>
+        <w:rPr>
+          <w:highlight w:val="cyan"/>
+        </w:rPr>
         <w:t xml:space="preserve">in a </w:t>
       </w:r>
       <w:r>
+        <w:rPr>
+          <w:highlight w:val="cyan"/>
+        </w:rPr>
         <w:t>map or vector), findable by name.</w:t>
       </w:r>
     </w:p>
@@ -1050,24 +1088,42 @@
           <w:ilvl w:val="1"/>
           <w:numId w:val="4"/>
         </w:numPr>
-      </w:pPr>
-      <w:r>
+        <w:rPr>
+          <w:highlight w:val="cyan"/>
+        </w:rPr>
+      </w:pPr>
+      <w:r>
+        <w:rPr>
+          <w:highlight w:val="cyan"/>
+        </w:rPr>
         <w:t>The sprite sheet used (Data/Images/Terrain_8x8.png, with layout</w:t>
       </w:r>
       <w:proofErr w:type="gramStart"/>
       <w:r>
+        <w:rPr>
+          <w:highlight w:val="cyan"/>
+        </w:rPr>
         <w:t>=“</w:t>
       </w:r>
       <w:proofErr w:type="gramEnd"/>
       <w:r>
+        <w:rPr>
+          <w:highlight w:val="cyan"/>
+        </w:rPr>
         <w:t>8,8”) may be hard-coded, or parsed from the &lt;</w:t>
       </w:r>
       <w:proofErr w:type="spellStart"/>
       <w:r>
+        <w:rPr>
+          <w:highlight w:val="cyan"/>
+        </w:rPr>
         <w:t>MaterialsSheet</w:t>
       </w:r>
       <w:proofErr w:type="spellEnd"/>
       <w:r>
+        <w:rPr>
+          <w:highlight w:val="cyan"/>
+        </w:rPr>
         <w:t>&gt;.</w:t>
       </w:r>
     </w:p>
@@ -1078,8 +1134,14 @@
           <w:ilvl w:val="1"/>
           <w:numId w:val="4"/>
         </w:numPr>
-      </w:pPr>
-      <w:r>
+        <w:rPr>
+          <w:highlight w:val="cyan"/>
+        </w:rPr>
+      </w:pPr>
+      <w:r>
+        <w:rPr>
+          <w:highlight w:val="cyan"/>
+        </w:rPr>
         <w:t xml:space="preserve">The </w:t>
       </w:r>
       <w:proofErr w:type="spellStart"/>
@@ -1089,6 +1151,7 @@
           <w:color w:val="4472C4" w:themeColor="accent5"/>
           <w:sz w:val="20"/>
           <w:szCs w:val="20"/>
+          <w:highlight w:val="cyan"/>
         </w:rPr>
         <w:t>spriteCoords</w:t>
       </w:r>
@@ -1099,10 +1162,14 @@
           <w:color w:val="4472C4" w:themeColor="accent5"/>
           <w:sz w:val="20"/>
           <w:szCs w:val="20"/>
+          <w:highlight w:val="cyan"/>
         </w:rPr>
         <w:t>=</w:t>
       </w:r>
       <w:r>
+        <w:rPr>
+          <w:highlight w:val="cyan"/>
+        </w:rPr>
         <w:t xml:space="preserve"> attribute is parsed and used to look up the UVs for the sprite coordinates specified.</w:t>
       </w:r>
     </w:p>
@@ -1113,32 +1180,56 @@
           <w:ilvl w:val="1"/>
           <w:numId w:val="4"/>
         </w:numPr>
-      </w:pPr>
-      <w:r>
+        <w:rPr>
+          <w:highlight w:val="cyan"/>
+        </w:rPr>
+      </w:pPr>
+      <w:r>
+        <w:rPr>
+          <w:highlight w:val="cyan"/>
+        </w:rPr>
         <w:t xml:space="preserve">Each </w:t>
       </w:r>
       <w:proofErr w:type="spellStart"/>
       <w:r>
+        <w:rPr>
+          <w:highlight w:val="cyan"/>
+        </w:rPr>
         <w:t>MapMaterialType</w:t>
       </w:r>
       <w:proofErr w:type="spellEnd"/>
       <w:r>
+        <w:rPr>
+          <w:highlight w:val="cyan"/>
+        </w:rPr>
         <w:t xml:space="preserve"> keeps a pointer to its </w:t>
       </w:r>
       <w:proofErr w:type="spellStart"/>
       <w:r>
+        <w:rPr>
+          <w:highlight w:val="cyan"/>
+        </w:rPr>
         <w:t>SpriteSheet</w:t>
       </w:r>
       <w:proofErr w:type="spellEnd"/>
       <w:r>
+        <w:rPr>
+          <w:highlight w:val="cyan"/>
+        </w:rPr>
         <w:t xml:space="preserve"> (or the </w:t>
       </w:r>
       <w:proofErr w:type="spellStart"/>
       <w:r>
+        <w:rPr>
+          <w:highlight w:val="cyan"/>
+        </w:rPr>
         <w:t>SpriteSheet’s</w:t>
       </w:r>
       <w:proofErr w:type="spellEnd"/>
       <w:r>
+        <w:rPr>
+          <w:highlight w:val="cyan"/>
+        </w:rPr>
         <w:t xml:space="preserve"> Texture) as well as the UV bounds for its sprite.</w:t>
       </w:r>
     </w:p>
@@ -1160,11 +1251,13 @@
         </w:numPr>
         <w:rPr>
           <w:b/>
-        </w:rPr>
-      </w:pPr>
-      <w:r>
-        <w:rPr>
-          <w:b/>
+          <w:highlight w:val="cyan"/>
+        </w:rPr>
+      </w:pPr>
+      <w:r>
+        <w:rPr>
+          <w:b/>
+          <w:highlight w:val="cyan"/>
         </w:rPr>
         <w:t>(10 points) Map Region Types</w:t>
       </w:r>
@@ -1176,8 +1269,14 @@
           <w:ilvl w:val="1"/>
           <w:numId w:val="4"/>
         </w:numPr>
-      </w:pPr>
-      <w:r>
+        <w:rPr>
+          <w:highlight w:val="cyan"/>
+        </w:rPr>
+      </w:pPr>
+      <w:r>
+        <w:rPr>
+          <w:highlight w:val="cyan"/>
+        </w:rPr>
         <w:t>The Data/Definitions/MapRegionTypes.xml file is parsed, actually used, and works correctly (would still work if I changed its content).</w:t>
       </w:r>
     </w:p>
@@ -1188,8 +1287,14 @@
           <w:ilvl w:val="1"/>
           <w:numId w:val="4"/>
         </w:numPr>
-      </w:pPr>
-      <w:r>
+        <w:rPr>
+          <w:highlight w:val="cyan"/>
+        </w:rPr>
+      </w:pPr>
+      <w:r>
+        <w:rPr>
+          <w:highlight w:val="cyan"/>
+        </w:rPr>
         <w:t>The MapRegionTypes.xml file provided with the Demo should be able to be parsed as-is, without requiring any changes.</w:t>
       </w:r>
     </w:p>
@@ -1200,24 +1305,42 @@
           <w:ilvl w:val="1"/>
           <w:numId w:val="4"/>
         </w:numPr>
-      </w:pPr>
-      <w:r>
+        <w:rPr>
+          <w:highlight w:val="cyan"/>
+        </w:rPr>
+      </w:pPr>
+      <w:r>
+        <w:rPr>
+          <w:highlight w:val="cyan"/>
+        </w:rPr>
         <w:t>Each &lt;</w:t>
       </w:r>
       <w:proofErr w:type="spellStart"/>
       <w:r>
+        <w:rPr>
+          <w:highlight w:val="cyan"/>
+        </w:rPr>
         <w:t>RegionType</w:t>
       </w:r>
       <w:proofErr w:type="spellEnd"/>
       <w:r>
+        <w:rPr>
+          <w:highlight w:val="cyan"/>
+        </w:rPr>
         <w:t xml:space="preserve">&gt; root child element in the file creates a new </w:t>
       </w:r>
       <w:proofErr w:type="spellStart"/>
       <w:r>
+        <w:rPr>
+          <w:highlight w:val="cyan"/>
+        </w:rPr>
         <w:t>RegionType</w:t>
       </w:r>
       <w:proofErr w:type="spellEnd"/>
       <w:r>
+        <w:rPr>
+          <w:highlight w:val="cyan"/>
+        </w:rPr>
         <w:t xml:space="preserve"> definition, put in a registry (map or vector), findable by name.</w:t>
       </w:r>
     </w:p>
@@ -1228,16 +1351,28 @@
           <w:ilvl w:val="1"/>
           <w:numId w:val="4"/>
         </w:numPr>
-      </w:pPr>
-      <w:r>
+        <w:rPr>
+          <w:highlight w:val="cyan"/>
+        </w:rPr>
+      </w:pPr>
+      <w:r>
+        <w:rPr>
+          <w:highlight w:val="cyan"/>
+        </w:rPr>
         <w:t xml:space="preserve">Each </w:t>
       </w:r>
       <w:proofErr w:type="spellStart"/>
       <w:r>
+        <w:rPr>
+          <w:highlight w:val="cyan"/>
+        </w:rPr>
         <w:t>RegionType</w:t>
       </w:r>
       <w:proofErr w:type="spellEnd"/>
       <w:r>
+        <w:rPr>
+          <w:highlight w:val="cyan"/>
+        </w:rPr>
         <w:t xml:space="preserve"> parses (and stores) whether it is a solid block or not.</w:t>
       </w:r>
     </w:p>
@@ -1248,24 +1383,42 @@
           <w:ilvl w:val="1"/>
           <w:numId w:val="4"/>
         </w:numPr>
-      </w:pPr>
-      <w:r>
+        <w:rPr>
+          <w:highlight w:val="cyan"/>
+        </w:rPr>
+      </w:pPr>
+      <w:r>
+        <w:rPr>
+          <w:highlight w:val="cyan"/>
+        </w:rPr>
         <w:t xml:space="preserve">Each </w:t>
       </w:r>
       <w:proofErr w:type="spellStart"/>
       <w:r>
+        <w:rPr>
+          <w:highlight w:val="cyan"/>
+        </w:rPr>
         <w:t>RegionType</w:t>
       </w:r>
       <w:proofErr w:type="spellEnd"/>
       <w:r>
+        <w:rPr>
+          <w:highlight w:val="cyan"/>
+        </w:rPr>
         <w:t xml:space="preserve"> points to one or two </w:t>
       </w:r>
       <w:proofErr w:type="spellStart"/>
       <w:r>
+        <w:rPr>
+          <w:highlight w:val="cyan"/>
+        </w:rPr>
         <w:t>MapMaterial</w:t>
       </w:r>
       <w:proofErr w:type="spellEnd"/>
       <w:r>
+        <w:rPr>
+          <w:highlight w:val="cyan"/>
+        </w:rPr>
         <w:t xml:space="preserve"> types; one for solid regions (“side” wall type), two for non-solid (“ceiling” and “floor”).</w:t>
       </w:r>
     </w:p>
@@ -1276,8 +1429,14 @@
           <w:ilvl w:val="1"/>
           <w:numId w:val="4"/>
         </w:numPr>
-      </w:pPr>
-      <w:r>
+        <w:rPr>
+          <w:highlight w:val="cyan"/>
+        </w:rPr>
+      </w:pPr>
+      <w:r>
+        <w:rPr>
+          <w:highlight w:val="cyan"/>
+        </w:rPr>
         <w:t>New region types can be added to the file – and referenced in any Map’s &lt;Legend&gt; - and will work correctly.</w:t>
       </w:r>
     </w:p>

</xml_diff>

<commit_message>
Update :- Map switching via devconsole works (Vampstein))
</commit_message>
<xml_diff>
--- a/Vampstein/Run/TaskList/C29 SDST A2 - Doomenstein Foundation.docx
+++ b/Vampstein/Run/TaskList/C29 SDST A2 - Doomenstein Foundation.docx
@@ -264,23 +264,27 @@
         </w:numPr>
         <w:rPr>
           <w:b/>
-        </w:rPr>
-      </w:pPr>
-      <w:r>
-        <w:rPr>
-          <w:b/>
+          <w:highlight w:val="cyan"/>
+        </w:rPr>
+      </w:pPr>
+      <w:r>
+        <w:rPr>
+          <w:b/>
+          <w:highlight w:val="cyan"/>
         </w:rPr>
         <w:t>(</w:t>
       </w:r>
       <w:r>
         <w:rPr>
           <w:b/>
+          <w:highlight w:val="cyan"/>
         </w:rPr>
         <w:t>7</w:t>
       </w:r>
       <w:r>
         <w:rPr>
           <w:b/>
+          <w:highlight w:val="cyan"/>
         </w:rPr>
         <w:t xml:space="preserve"> points) Debug Draw</w:t>
       </w:r>
@@ -511,35 +515,41 @@
         </w:numPr>
         <w:rPr>
           <w:b/>
-        </w:rPr>
-      </w:pPr>
-      <w:r>
-        <w:rPr>
-          <w:b/>
+          <w:highlight w:val="cyan"/>
+        </w:rPr>
+      </w:pPr>
+      <w:r>
+        <w:rPr>
+          <w:b/>
+          <w:highlight w:val="cyan"/>
         </w:rPr>
         <w:t>(</w:t>
       </w:r>
       <w:r>
         <w:rPr>
           <w:b/>
+          <w:highlight w:val="cyan"/>
         </w:rPr>
         <w:t>8</w:t>
       </w:r>
       <w:r>
         <w:rPr>
           <w:b/>
+          <w:highlight w:val="cyan"/>
         </w:rPr>
         <w:t xml:space="preserve"> points) </w:t>
       </w:r>
       <w:r>
         <w:rPr>
           <w:b/>
+          <w:highlight w:val="cyan"/>
         </w:rPr>
         <w:t xml:space="preserve">Default Map &amp; </w:t>
       </w:r>
       <w:r>
         <w:rPr>
           <w:b/>
+          <w:highlight w:val="cyan"/>
         </w:rPr>
         <w:t>Map/Warp Command</w:t>
       </w:r>
@@ -551,16 +561,28 @@
           <w:ilvl w:val="1"/>
           <w:numId w:val="4"/>
         </w:numPr>
-      </w:pPr>
-      <w:r>
+        <w:rPr>
+          <w:highlight w:val="cyan"/>
+        </w:rPr>
+      </w:pPr>
+      <w:r>
+        <w:rPr>
+          <w:highlight w:val="cyan"/>
+        </w:rPr>
         <w:t>The starting map name is specified in your Data/</w:t>
       </w:r>
       <w:proofErr w:type="spellStart"/>
       <w:r>
+        <w:rPr>
+          <w:highlight w:val="cyan"/>
+        </w:rPr>
         <w:t>GameConfig</w:t>
       </w:r>
       <w:proofErr w:type="spellEnd"/>
       <w:r>
+        <w:rPr>
+          <w:highlight w:val="cyan"/>
+        </w:rPr>
         <w:t xml:space="preserve"> file and can easily be changed.</w:t>
       </w:r>
     </w:p>
@@ -571,8 +593,14 @@
           <w:ilvl w:val="1"/>
           <w:numId w:val="4"/>
         </w:numPr>
-      </w:pPr>
-      <w:r>
+        <w:rPr>
+          <w:highlight w:val="cyan"/>
+        </w:rPr>
+      </w:pPr>
+      <w:r>
+        <w:rPr>
+          <w:highlight w:val="cyan"/>
+        </w:rPr>
         <w:t>A “map” or “warp” command in your developer console, which can be used to change maps.</w:t>
       </w:r>
     </w:p>
@@ -585,7 +613,36 @@
         </w:numPr>
       </w:pPr>
       <w:r>
+        <w:rPr>
+          <w:highlight w:val="cyan"/>
+        </w:rPr>
         <w:t>If used without arguments, must print a list of valid maps as well as a correct usage example.</w:t>
+      </w:r>
+    </w:p>
+    <w:p>
+      <w:pPr>
+        <w:pStyle w:val="ListParagraph"/>
+        <w:numPr>
+          <w:ilvl w:val="1"/>
+          <w:numId w:val="4"/>
+        </w:numPr>
+        <w:rPr>
+          <w:highlight w:val="magenta"/>
+        </w:rPr>
+      </w:pPr>
+      <w:proofErr w:type="gramStart"/>
+      <w:r>
+        <w:rPr>
+          <w:highlight w:val="magenta"/>
+        </w:rPr>
+        <w:t>NOTE :</w:t>
+      </w:r>
+      <w:proofErr w:type="gramEnd"/>
+      <w:r>
+        <w:rPr>
+          <w:highlight w:val="magenta"/>
+        </w:rPr>
+        <w:t>- Mine is pretty much a duplicate of the Demo</w:t>
       </w:r>
     </w:p>
     <w:p>
@@ -851,23 +908,27 @@
         </w:numPr>
         <w:rPr>
           <w:b/>
-        </w:rPr>
-      </w:pPr>
-      <w:r>
-        <w:rPr>
-          <w:b/>
+          <w:highlight w:val="cyan"/>
+        </w:rPr>
+      </w:pPr>
+      <w:r>
+        <w:rPr>
+          <w:b/>
+          <w:highlight w:val="cyan"/>
         </w:rPr>
         <w:t>(10</w:t>
       </w:r>
       <w:r>
         <w:rPr>
           <w:b/>
+          <w:highlight w:val="cyan"/>
         </w:rPr>
         <w:t xml:space="preserve"> points) </w:t>
       </w:r>
       <w:r>
         <w:rPr>
           <w:b/>
+          <w:highlight w:val="cyan"/>
         </w:rPr>
         <w:t>Multiple Map Support</w:t>
       </w:r>
@@ -887,6 +948,7 @@
         <w:rPr>
           <w:highlight w:val="cyan"/>
         </w:rPr>
+        <w:lastRenderedPageBreak/>
         <w:t xml:space="preserve">App owns Game, which owns World, which owns several instances of Map (abstract base class), implemented currently as </w:t>
       </w:r>
       <w:proofErr w:type="spellStart"/>
@@ -919,7 +981,6 @@
         <w:rPr>
           <w:highlight w:val="cyan"/>
         </w:rPr>
-        <w:lastRenderedPageBreak/>
         <w:t xml:space="preserve">World also keeps a pointer to the “current map”, which may be </w:t>
       </w:r>
       <w:proofErr w:type="spellStart"/>
@@ -944,8 +1005,14 @@
           <w:ilvl w:val="1"/>
           <w:numId w:val="4"/>
         </w:numPr>
-      </w:pPr>
-      <w:r>
+        <w:rPr>
+          <w:highlight w:val="cyan"/>
+        </w:rPr>
+      </w:pPr>
+      <w:r>
+        <w:rPr>
+          <w:highlight w:val="cyan"/>
+        </w:rPr>
         <w:t>All maps are fully parsed/loaded/instantiated/populated, but only the current map is updated and rendered.</w:t>
       </w:r>
     </w:p>
@@ -956,8 +1023,14 @@
           <w:ilvl w:val="1"/>
           <w:numId w:val="4"/>
         </w:numPr>
-      </w:pPr>
-      <w:r>
+        <w:rPr>
+          <w:highlight w:val="cyan"/>
+        </w:rPr>
+      </w:pPr>
+      <w:r>
+        <w:rPr>
+          <w:highlight w:val="cyan"/>
+        </w:rPr>
         <w:t>It is possible to switch from map to map (via the “map” or “warp” console command, or at least through a debug cheat key).</w:t>
       </w:r>
     </w:p>
@@ -1587,25 +1660,46 @@
           <w:ilvl w:val="1"/>
           <w:numId w:val="4"/>
         </w:numPr>
-      </w:pPr>
-      <w:r>
+        <w:rPr>
+          <w:highlight w:val="cyan"/>
+        </w:rPr>
+      </w:pPr>
+      <w:r>
+        <w:rPr>
+          <w:highlight w:val="cyan"/>
+        </w:rPr>
         <w:t xml:space="preserve">Each </w:t>
       </w:r>
       <w:r>
+        <w:rPr>
+          <w:highlight w:val="cyan"/>
+        </w:rPr>
         <w:t xml:space="preserve">*.xml file </w:t>
       </w:r>
       <w:r>
+        <w:rPr>
+          <w:highlight w:val="cyan"/>
+        </w:rPr>
         <w:t xml:space="preserve">in the </w:t>
       </w:r>
       <w:r>
+        <w:rPr>
+          <w:highlight w:val="cyan"/>
+        </w:rPr>
         <w:t>“Data/Maps” folder is assumed to be a map; for each, a Map (</w:t>
       </w:r>
       <w:proofErr w:type="spellStart"/>
       <w:r>
+        <w:rPr>
+          <w:highlight w:val="cyan"/>
+        </w:rPr>
         <w:t>TileMap</w:t>
       </w:r>
       <w:proofErr w:type="spellEnd"/>
       <w:r>
+        <w:rPr>
+          <w:highlight w:val="cyan"/>
+        </w:rPr>
         <w:t xml:space="preserve"> in this case) is constructed and populated.</w:t>
       </w:r>
     </w:p>
@@ -1616,8 +1710,14 @@
           <w:ilvl w:val="1"/>
           <w:numId w:val="4"/>
         </w:numPr>
-      </w:pPr>
-      <w:r>
+        <w:rPr>
+          <w:highlight w:val="cyan"/>
+        </w:rPr>
+      </w:pPr>
+      <w:r>
+        <w:rPr>
+          <w:highlight w:val="cyan"/>
+        </w:rPr>
         <w:t>The map .xml files provided with the Demo should be able to be parsed as-is, without requiring any changes.</w:t>
       </w:r>
     </w:p>
@@ -1981,6 +2081,7 @@
         <w:rPr>
           <w:highlight w:val="cyan"/>
         </w:rPr>
+        <w:lastRenderedPageBreak/>
         <w:t>Textures should use “Nearest” or “Point” sampling for their magnification texture sampling setting, so they look crisp &amp; pixelated.</w:t>
       </w:r>
     </w:p>
@@ -1999,7 +2100,6 @@
         <w:rPr>
           <w:highlight w:val="cyan"/>
         </w:rPr>
-        <w:lastRenderedPageBreak/>
         <w:t>Depth-testing and depth-writing (z-buffer) are enabled for map rendering, such that near faces always “cover up” far faces behind them.</w:t>
       </w:r>
     </w:p>

</xml_diff>

<commit_message>
Update:- Vampstein data validation
</commit_message>
<xml_diff>
--- a/Vampstein/Run/TaskList/C29 SDST A2 - Doomenstein Foundation.docx
+++ b/Vampstein/Run/TaskList/C29 SDST A2 - Doomenstein Foundation.docx
@@ -2063,6 +2063,406 @@
           <w:numId w:val="4"/>
         </w:numPr>
         <w:rPr>
+          <w:highlight w:val="cyan"/>
+        </w:rPr>
+      </w:pPr>
+      <w:r>
+        <w:rPr>
+          <w:highlight w:val="cyan"/>
+        </w:rPr>
+        <w:t>The &lt;Entities&gt; element is parsed, is actually used, and works correctly (for now, just to establish the default camera position &amp; yaw).</w:t>
+      </w:r>
+    </w:p>
+    <w:p>
+      <w:pPr>
+        <w:pStyle w:val="ListParagraph"/>
+        <w:ind w:left="1080"/>
+      </w:pPr>
+      <w:proofErr w:type="gramStart"/>
+      <w:r>
+        <w:rPr>
+          <w:highlight w:val="cyan"/>
+        </w:rPr>
+        <w:t>NOTE :</w:t>
+      </w:r>
+      <w:proofErr w:type="gramEnd"/>
+      <w:r>
+        <w:rPr>
+          <w:highlight w:val="cyan"/>
+        </w:rPr>
+        <w:t>- for player position z has been hard set to 0.65 for all maps.</w:t>
+      </w:r>
+    </w:p>
+    <w:p>
+      <w:pPr>
+        <w:pStyle w:val="ListParagraph"/>
+        <w:ind w:left="1080"/>
+      </w:pPr>
+    </w:p>
+    <w:p>
+      <w:pPr>
+        <w:pStyle w:val="ListParagraph"/>
+        <w:numPr>
+          <w:ilvl w:val="0"/>
+          <w:numId w:val="4"/>
+        </w:numPr>
+        <w:rPr>
+          <w:b/>
+          <w:highlight w:val="cyan"/>
+        </w:rPr>
+      </w:pPr>
+      <w:r>
+        <w:rPr>
+          <w:b/>
+          <w:highlight w:val="cyan"/>
+        </w:rPr>
+        <w:t>(15</w:t>
+      </w:r>
+      <w:r>
+        <w:rPr>
+          <w:b/>
+          <w:highlight w:val="cyan"/>
+        </w:rPr>
+        <w:t xml:space="preserve"> points) </w:t>
+      </w:r>
+      <w:r>
+        <w:rPr>
+          <w:b/>
+          <w:highlight w:val="cyan"/>
+        </w:rPr>
+        <w:t>Map Rendering</w:t>
+      </w:r>
+    </w:p>
+    <w:p>
+      <w:pPr>
+        <w:pStyle w:val="ListParagraph"/>
+        <w:numPr>
+          <w:ilvl w:val="1"/>
+          <w:numId w:val="4"/>
+        </w:numPr>
+        <w:rPr>
+          <w:highlight w:val="cyan"/>
+        </w:rPr>
+      </w:pPr>
+      <w:r>
+        <w:rPr>
+          <w:highlight w:val="cyan"/>
+        </w:rPr>
+        <w:t>Map rendering looks the same as in the Demo.  Specifically:</w:t>
+      </w:r>
+    </w:p>
+    <w:p>
+      <w:pPr>
+        <w:pStyle w:val="ListParagraph"/>
+        <w:numPr>
+          <w:ilvl w:val="1"/>
+          <w:numId w:val="4"/>
+        </w:numPr>
+        <w:rPr>
+          <w:highlight w:val="cyan"/>
+        </w:rPr>
+      </w:pPr>
+      <w:r>
+        <w:rPr>
+          <w:highlight w:val="cyan"/>
+        </w:rPr>
+        <w:t>The map is drawn in a single draw call; all map faces (walls, ceilings, floors) are pushed into a single vertex array and then drawn.</w:t>
+      </w:r>
+    </w:p>
+    <w:p>
+      <w:pPr>
+        <w:pStyle w:val="ListParagraph"/>
+        <w:numPr>
+          <w:ilvl w:val="1"/>
+          <w:numId w:val="4"/>
+        </w:numPr>
+        <w:rPr>
+          <w:highlight w:val="cyan"/>
+        </w:rPr>
+      </w:pPr>
+      <w:r>
+        <w:rPr>
+          <w:highlight w:val="cyan"/>
+        </w:rPr>
+        <w:t>Solid tiles have side faces (only), which are counter-clockwise wound with front (CCW) sides facing “outward”</w:t>
+      </w:r>
+    </w:p>
+    <w:p>
+      <w:pPr>
+        <w:pStyle w:val="ListParagraph"/>
+        <w:numPr>
+          <w:ilvl w:val="1"/>
+          <w:numId w:val="4"/>
+        </w:numPr>
+        <w:rPr>
+          <w:highlight w:val="cyan"/>
+        </w:rPr>
+      </w:pPr>
+      <w:r>
+        <w:rPr>
+          <w:highlight w:val="cyan"/>
+        </w:rPr>
+        <w:lastRenderedPageBreak/>
+        <w:t>Non-solid tiles have floor and ceiling faces (only), which are CCW-wound with front sides facing “inward” (ceilings down, floors up).</w:t>
+      </w:r>
+    </w:p>
+    <w:p>
+      <w:pPr>
+        <w:pStyle w:val="ListParagraph"/>
+        <w:numPr>
+          <w:ilvl w:val="1"/>
+          <w:numId w:val="4"/>
+        </w:numPr>
+        <w:rPr>
+          <w:highlight w:val="cyan"/>
+        </w:rPr>
+      </w:pPr>
+      <w:r>
+        <w:rPr>
+          <w:highlight w:val="cyan"/>
+        </w:rPr>
+        <w:t>Textures should use “Nearest” or “Point” sampling for their magnification texture sampling setting, so they look crisp &amp; pixelated.</w:t>
+      </w:r>
+    </w:p>
+    <w:p>
+      <w:pPr>
+        <w:pStyle w:val="ListParagraph"/>
+        <w:numPr>
+          <w:ilvl w:val="1"/>
+          <w:numId w:val="4"/>
+        </w:numPr>
+        <w:rPr>
+          <w:highlight w:val="cyan"/>
+        </w:rPr>
+      </w:pPr>
+      <w:r>
+        <w:rPr>
+          <w:highlight w:val="cyan"/>
+        </w:rPr>
+        <w:t>Depth-testing and depth-writing (z-buffer) are enabled for map rendering, such that near faces always “cover up” far faces behind them.</w:t>
+      </w:r>
+    </w:p>
+    <w:p>
+      <w:pPr>
+        <w:pStyle w:val="ListParagraph"/>
+        <w:ind w:left="1080"/>
+      </w:pPr>
+    </w:p>
+    <w:p>
+      <w:pPr>
+        <w:pStyle w:val="ListParagraph"/>
+        <w:numPr>
+          <w:ilvl w:val="0"/>
+          <w:numId w:val="4"/>
+        </w:numPr>
+        <w:rPr>
+          <w:b/>
+          <w:highlight w:val="cyan"/>
+        </w:rPr>
+      </w:pPr>
+      <w:r>
+        <w:rPr>
+          <w:b/>
+          <w:highlight w:val="cyan"/>
+        </w:rPr>
+        <w:t>(8 points) Dev Console Error Print</w:t>
+      </w:r>
+      <w:r>
+        <w:rPr>
+          <w:b/>
+          <w:highlight w:val="cyan"/>
+        </w:rPr>
+        <w:t xml:space="preserve"> function/method</w:t>
+      </w:r>
+    </w:p>
+    <w:p>
+      <w:pPr>
+        <w:pStyle w:val="ListParagraph"/>
+        <w:numPr>
+          <w:ilvl w:val="1"/>
+          <w:numId w:val="4"/>
+        </w:numPr>
+        <w:rPr>
+          <w:highlight w:val="cyan"/>
+        </w:rPr>
+      </w:pPr>
+      <w:r>
+        <w:rPr>
+          <w:highlight w:val="cyan"/>
+        </w:rPr>
+        <w:t xml:space="preserve">Add a convenience function – either on your engine’s </w:t>
+      </w:r>
+      <w:proofErr w:type="spellStart"/>
+      <w:r>
+        <w:rPr>
+          <w:highlight w:val="cyan"/>
+        </w:rPr>
+        <w:t>DevConsole</w:t>
+      </w:r>
+      <w:proofErr w:type="spellEnd"/>
+      <w:r>
+        <w:rPr>
+          <w:highlight w:val="cyan"/>
+        </w:rPr>
+        <w:t xml:space="preserve"> or in game code – to easily print out an error message to the console.</w:t>
+      </w:r>
+    </w:p>
+    <w:p>
+      <w:pPr>
+        <w:pStyle w:val="ListParagraph"/>
+        <w:numPr>
+          <w:ilvl w:val="1"/>
+          <w:numId w:val="4"/>
+        </w:numPr>
+        <w:rPr>
+          <w:highlight w:val="cyan"/>
+        </w:rPr>
+      </w:pPr>
+      <w:r>
+        <w:rPr>
+          <w:highlight w:val="cyan"/>
+        </w:rPr>
+        <w:t>The message should automatically be colored red (i.e. doesn’t need a color argument)</w:t>
+      </w:r>
+    </w:p>
+    <w:p>
+      <w:pPr>
+        <w:pStyle w:val="ListParagraph"/>
+        <w:numPr>
+          <w:ilvl w:val="1"/>
+          <w:numId w:val="4"/>
+        </w:numPr>
+        <w:rPr>
+          <w:highlight w:val="cyan"/>
+        </w:rPr>
+      </w:pPr>
+      <w:r>
+        <w:rPr>
+          <w:highlight w:val="cyan"/>
+        </w:rPr>
+        <w:t>The dev console should be forced into the open state anytime an Error print occurs</w:t>
+      </w:r>
+    </w:p>
+    <w:p>
+      <w:pPr>
+        <w:pStyle w:val="ListParagraph"/>
+        <w:numPr>
+          <w:ilvl w:val="1"/>
+          <w:numId w:val="4"/>
+        </w:numPr>
+        <w:rPr>
+          <w:highlight w:val="cyan"/>
+        </w:rPr>
+      </w:pPr>
+      <w:r>
+        <w:rPr>
+          <w:highlight w:val="cyan"/>
+        </w:rPr>
+        <w:t>Thus, if errors occur during data file loading / validation, the game will start with the dev console open, and red message(s) showing.</w:t>
+      </w:r>
+    </w:p>
+    <w:p>
+      <w:pPr>
+        <w:pStyle w:val="ListParagraph"/>
+        <w:ind w:left="1080"/>
+      </w:pPr>
+    </w:p>
+    <w:p>
+      <w:pPr>
+        <w:pStyle w:val="ListParagraph"/>
+        <w:numPr>
+          <w:ilvl w:val="0"/>
+          <w:numId w:val="4"/>
+        </w:numPr>
+        <w:rPr>
+          <w:b/>
+          <w:highlight w:val="cyan"/>
+        </w:rPr>
+      </w:pPr>
+      <w:r>
+        <w:rPr>
+          <w:b/>
+          <w:highlight w:val="cyan"/>
+        </w:rPr>
+        <w:t>(8</w:t>
+      </w:r>
+      <w:r>
+        <w:rPr>
+          <w:b/>
+          <w:highlight w:val="cyan"/>
+        </w:rPr>
+        <w:t xml:space="preserve"> points) </w:t>
+      </w:r>
+      <w:r>
+        <w:rPr>
+          <w:b/>
+          <w:highlight w:val="cyan"/>
+        </w:rPr>
+        <w:t>Data Validation</w:t>
+      </w:r>
+    </w:p>
+    <w:p>
+      <w:pPr>
+        <w:pStyle w:val="ListParagraph"/>
+        <w:numPr>
+          <w:ilvl w:val="1"/>
+          <w:numId w:val="4"/>
+        </w:numPr>
+        <w:rPr>
+          <w:highlight w:val="cyan"/>
+        </w:rPr>
+      </w:pPr>
+      <w:r>
+        <w:rPr>
+          <w:highlight w:val="cyan"/>
+        </w:rPr>
+        <w:t>For Map .xml files, MapRegionTypes.xml, and MapMaterialTypes.xml, issue a dev console error if:</w:t>
+      </w:r>
+    </w:p>
+    <w:p>
+      <w:pPr>
+        <w:pStyle w:val="ListParagraph"/>
+        <w:numPr>
+          <w:ilvl w:val="2"/>
+          <w:numId w:val="4"/>
+        </w:numPr>
+        <w:rPr>
+          <w:highlight w:val="cyan"/>
+        </w:rPr>
+      </w:pPr>
+      <w:r>
+        <w:rPr>
+          <w:highlight w:val="cyan"/>
+        </w:rPr>
+        <w:t>Any required file (MapRegionTypes.xml, MapMaterialTypes.xml) is missing</w:t>
+      </w:r>
+    </w:p>
+    <w:p>
+      <w:pPr>
+        <w:pStyle w:val="ListParagraph"/>
+        <w:numPr>
+          <w:ilvl w:val="2"/>
+          <w:numId w:val="4"/>
+        </w:numPr>
+        <w:rPr>
+          <w:highlight w:val="cyan"/>
+        </w:rPr>
+      </w:pPr>
+      <w:r>
+        <w:rPr>
+          <w:highlight w:val="cyan"/>
+        </w:rPr>
+        <w:t>Any file’s XML root node element does not have the correct/expected name</w:t>
+      </w:r>
+    </w:p>
+    <w:p>
+      <w:pPr>
+        <w:pStyle w:val="ListParagraph"/>
+        <w:numPr>
+          <w:ilvl w:val="2"/>
+          <w:numId w:val="4"/>
+        </w:numPr>
+        <w:rPr>
           <w:highlight w:val="red"/>
         </w:rPr>
       </w:pPr>
@@ -2070,323 +2470,7 @@
         <w:rPr>
           <w:highlight w:val="red"/>
         </w:rPr>
-        <w:t>The &lt;Entities&gt; element is parsed, is actually used, and works correctly (for now, just to establish the default camera position &amp; yaw).</w:t>
-      </w:r>
-    </w:p>
-    <w:p>
-      <w:pPr>
-        <w:pStyle w:val="ListParagraph"/>
-        <w:ind w:left="1080"/>
-      </w:pPr>
-    </w:p>
-    <w:p>
-      <w:pPr>
-        <w:pStyle w:val="ListParagraph"/>
-        <w:numPr>
-          <w:ilvl w:val="0"/>
-          <w:numId w:val="4"/>
-        </w:numPr>
-        <w:rPr>
-          <w:b/>
-          <w:highlight w:val="cyan"/>
-        </w:rPr>
-      </w:pPr>
-      <w:r>
-        <w:rPr>
-          <w:b/>
-          <w:highlight w:val="cyan"/>
-        </w:rPr>
-        <w:t>(15</w:t>
-      </w:r>
-      <w:r>
-        <w:rPr>
-          <w:b/>
-          <w:highlight w:val="cyan"/>
-        </w:rPr>
-        <w:t xml:space="preserve"> points) </w:t>
-      </w:r>
-      <w:r>
-        <w:rPr>
-          <w:b/>
-          <w:highlight w:val="cyan"/>
-        </w:rPr>
-        <w:t>Map Rendering</w:t>
-      </w:r>
-    </w:p>
-    <w:p>
-      <w:pPr>
-        <w:pStyle w:val="ListParagraph"/>
-        <w:numPr>
-          <w:ilvl w:val="1"/>
-          <w:numId w:val="4"/>
-        </w:numPr>
-        <w:rPr>
-          <w:highlight w:val="cyan"/>
-        </w:rPr>
-      </w:pPr>
-      <w:r>
-        <w:rPr>
-          <w:highlight w:val="cyan"/>
-        </w:rPr>
-        <w:t>Map rendering looks the same as in the Demo.  Specifically:</w:t>
-      </w:r>
-    </w:p>
-    <w:p>
-      <w:pPr>
-        <w:pStyle w:val="ListParagraph"/>
-        <w:numPr>
-          <w:ilvl w:val="1"/>
-          <w:numId w:val="4"/>
-        </w:numPr>
-        <w:rPr>
-          <w:highlight w:val="cyan"/>
-        </w:rPr>
-      </w:pPr>
-      <w:r>
-        <w:rPr>
-          <w:highlight w:val="cyan"/>
-        </w:rPr>
-        <w:t>The map is drawn in a single draw call; all map faces (walls, ceilings, floors) are pushed into a single vertex array and then drawn.</w:t>
-      </w:r>
-    </w:p>
-    <w:p>
-      <w:pPr>
-        <w:pStyle w:val="ListParagraph"/>
-        <w:numPr>
-          <w:ilvl w:val="1"/>
-          <w:numId w:val="4"/>
-        </w:numPr>
-        <w:rPr>
-          <w:highlight w:val="cyan"/>
-        </w:rPr>
-      </w:pPr>
-      <w:r>
-        <w:rPr>
-          <w:highlight w:val="cyan"/>
-        </w:rPr>
-        <w:t>Solid tiles have side faces (only), which are counter-clockwise wound with front (CCW) sides facing “outward”</w:t>
-      </w:r>
-    </w:p>
-    <w:p>
-      <w:pPr>
-        <w:pStyle w:val="ListParagraph"/>
-        <w:numPr>
-          <w:ilvl w:val="1"/>
-          <w:numId w:val="4"/>
-        </w:numPr>
-        <w:rPr>
-          <w:highlight w:val="cyan"/>
-        </w:rPr>
-      </w:pPr>
-      <w:r>
-        <w:rPr>
-          <w:highlight w:val="cyan"/>
-        </w:rPr>
-        <w:t>Non-solid tiles have floor and ceiling faces (only), which are CCW-wound with front sides facing “inward” (ceilings down, floors up).</w:t>
-      </w:r>
-    </w:p>
-    <w:p>
-      <w:pPr>
-        <w:pStyle w:val="ListParagraph"/>
-        <w:numPr>
-          <w:ilvl w:val="1"/>
-          <w:numId w:val="4"/>
-        </w:numPr>
-        <w:rPr>
-          <w:highlight w:val="cyan"/>
-        </w:rPr>
-      </w:pPr>
-      <w:r>
-        <w:rPr>
-          <w:highlight w:val="cyan"/>
-        </w:rPr>
-        <w:lastRenderedPageBreak/>
-        <w:t>Textures should use “Nearest” or “Point” sampling for their magnification texture sampling setting, so they look crisp &amp; pixelated.</w:t>
-      </w:r>
-    </w:p>
-    <w:p>
-      <w:pPr>
-        <w:pStyle w:val="ListParagraph"/>
-        <w:numPr>
-          <w:ilvl w:val="1"/>
-          <w:numId w:val="4"/>
-        </w:numPr>
-        <w:rPr>
-          <w:highlight w:val="cyan"/>
-        </w:rPr>
-      </w:pPr>
-      <w:r>
-        <w:rPr>
-          <w:highlight w:val="cyan"/>
-        </w:rPr>
-        <w:t>Depth-testing and depth-writing (z-buffer) are enabled for map rendering, such that near faces always “cover up” far faces behind them.</w:t>
-      </w:r>
-    </w:p>
-    <w:p>
-      <w:pPr>
-        <w:pStyle w:val="ListParagraph"/>
-        <w:ind w:left="1080"/>
-      </w:pPr>
-    </w:p>
-    <w:p>
-      <w:pPr>
-        <w:pStyle w:val="ListParagraph"/>
-        <w:numPr>
-          <w:ilvl w:val="0"/>
-          <w:numId w:val="4"/>
-        </w:numPr>
-        <w:rPr>
-          <w:b/>
-          <w:highlight w:val="cyan"/>
-        </w:rPr>
-      </w:pPr>
-      <w:r>
-        <w:rPr>
-          <w:b/>
-          <w:highlight w:val="cyan"/>
-        </w:rPr>
-        <w:t>(8 points) Dev Console Error Print</w:t>
-      </w:r>
-      <w:r>
-        <w:rPr>
-          <w:b/>
-          <w:highlight w:val="cyan"/>
-        </w:rPr>
-        <w:t xml:space="preserve"> function/method</w:t>
-      </w:r>
-    </w:p>
-    <w:p>
-      <w:pPr>
-        <w:pStyle w:val="ListParagraph"/>
-        <w:numPr>
-          <w:ilvl w:val="1"/>
-          <w:numId w:val="4"/>
-        </w:numPr>
-        <w:rPr>
-          <w:highlight w:val="cyan"/>
-        </w:rPr>
-      </w:pPr>
-      <w:r>
-        <w:rPr>
-          <w:highlight w:val="cyan"/>
-        </w:rPr>
-        <w:t xml:space="preserve">Add a convenience function – either on your engine’s </w:t>
-      </w:r>
-      <w:proofErr w:type="spellStart"/>
-      <w:r>
-        <w:rPr>
-          <w:highlight w:val="cyan"/>
-        </w:rPr>
-        <w:t>DevConsole</w:t>
-      </w:r>
-      <w:proofErr w:type="spellEnd"/>
-      <w:r>
-        <w:rPr>
-          <w:highlight w:val="cyan"/>
-        </w:rPr>
-        <w:t xml:space="preserve"> or in game code – to easily print out an error message to the console.</w:t>
-      </w:r>
-    </w:p>
-    <w:p>
-      <w:pPr>
-        <w:pStyle w:val="ListParagraph"/>
-        <w:numPr>
-          <w:ilvl w:val="1"/>
-          <w:numId w:val="4"/>
-        </w:numPr>
-        <w:rPr>
-          <w:highlight w:val="cyan"/>
-        </w:rPr>
-      </w:pPr>
-      <w:r>
-        <w:rPr>
-          <w:highlight w:val="cyan"/>
-        </w:rPr>
-        <w:t>The message should automatically be colored red (i.e. doesn’t need a color argument)</w:t>
-      </w:r>
-    </w:p>
-    <w:p>
-      <w:pPr>
-        <w:pStyle w:val="ListParagraph"/>
-        <w:numPr>
-          <w:ilvl w:val="1"/>
-          <w:numId w:val="4"/>
-        </w:numPr>
-        <w:rPr>
-          <w:highlight w:val="cyan"/>
-        </w:rPr>
-      </w:pPr>
-      <w:r>
-        <w:rPr>
-          <w:highlight w:val="cyan"/>
-        </w:rPr>
-        <w:t>The dev console should be forced into the open state anytime an Error print occurs</w:t>
-      </w:r>
-    </w:p>
-    <w:p>
-      <w:pPr>
-        <w:pStyle w:val="ListParagraph"/>
-        <w:numPr>
-          <w:ilvl w:val="1"/>
-          <w:numId w:val="4"/>
-        </w:numPr>
-        <w:rPr>
-          <w:highlight w:val="cyan"/>
-        </w:rPr>
-      </w:pPr>
-      <w:r>
-        <w:rPr>
-          <w:highlight w:val="cyan"/>
-        </w:rPr>
-        <w:t>Thus, if errors occur during data file loading / validation, the game will start with the dev console open, and red message(s) showing.</w:t>
-      </w:r>
-    </w:p>
-    <w:p>
-      <w:pPr>
-        <w:pStyle w:val="ListParagraph"/>
-        <w:ind w:left="1080"/>
-      </w:pPr>
-    </w:p>
-    <w:p>
-      <w:pPr>
-        <w:pStyle w:val="ListParagraph"/>
-        <w:numPr>
-          <w:ilvl w:val="0"/>
-          <w:numId w:val="4"/>
-        </w:numPr>
-        <w:rPr>
-          <w:b/>
-        </w:rPr>
-      </w:pPr>
-      <w:r>
-        <w:rPr>
-          <w:b/>
-        </w:rPr>
-        <w:t>(8</w:t>
-      </w:r>
-      <w:r>
-        <w:rPr>
-          <w:b/>
-        </w:rPr>
-        <w:t xml:space="preserve"> points) </w:t>
-      </w:r>
-      <w:r>
-        <w:rPr>
-          <w:b/>
-        </w:rPr>
-        <w:t>Data Validation</w:t>
-      </w:r>
-    </w:p>
-    <w:p>
-      <w:pPr>
-        <w:pStyle w:val="ListParagraph"/>
-        <w:numPr>
-          <w:ilvl w:val="1"/>
-          <w:numId w:val="4"/>
-        </w:numPr>
-      </w:pPr>
-      <w:r>
-        <w:t>For Map .xml files, MapRegionTypes.xml, and MapMaterialTypes.xml, issue a dev console error if:</w:t>
+        <w:t>Any required XML elements or attributes were missing</w:t>
       </w:r>
     </w:p>
     <w:p>
@@ -2397,14 +2481,14 @@
           <w:numId w:val="4"/>
         </w:numPr>
         <w:rPr>
-          <w:highlight w:val="cyan"/>
-        </w:rPr>
-      </w:pPr>
-      <w:r>
-        <w:rPr>
-          <w:highlight w:val="cyan"/>
-        </w:rPr>
-        <w:t>Any required file (MapRegionTypes.xml, MapMaterialTypes.xml) is missing</w:t>
+          <w:highlight w:val="red"/>
+        </w:rPr>
+      </w:pPr>
+      <w:r>
+        <w:rPr>
+          <w:highlight w:val="red"/>
+        </w:rPr>
+        <w:t>Any unrecognized/misspelled XML elements or attributes are present</w:t>
       </w:r>
     </w:p>
     <w:p>
@@ -2415,14 +2499,28 @@
           <w:numId w:val="4"/>
         </w:numPr>
         <w:rPr>
-          <w:highlight w:val="cyan"/>
-        </w:rPr>
-      </w:pPr>
-      <w:r>
-        <w:rPr>
-          <w:highlight w:val="cyan"/>
-        </w:rPr>
-        <w:t>Any file’s XML root node element does not have the correct/expected name</w:t>
+          <w:highlight w:val="red"/>
+        </w:rPr>
+      </w:pPr>
+      <w:r>
+        <w:rPr>
+          <w:highlight w:val="red"/>
+        </w:rPr>
+        <w:t xml:space="preserve">A </w:t>
+      </w:r>
+      <w:proofErr w:type="spellStart"/>
+      <w:r>
+        <w:rPr>
+          <w:highlight w:val="red"/>
+        </w:rPr>
+        <w:t>MapRow’s</w:t>
+      </w:r>
+      <w:proofErr w:type="spellEnd"/>
+      <w:r>
+        <w:rPr>
+          <w:highlight w:val="red"/>
+        </w:rPr>
+        <w:t xml:space="preserve"> tile=“” string has a different number of characters than the root element’s dimensions= attribute stated for map width</w:t>
       </w:r>
     </w:p>
     <w:p>
@@ -2432,9 +2530,29 @@
           <w:ilvl w:val="2"/>
           <w:numId w:val="4"/>
         </w:numPr>
-      </w:pPr>
-      <w:r>
-        <w:t>Any required XML elements or attributes were missing</w:t>
+        <w:rPr>
+          <w:highlight w:val="red"/>
+        </w:rPr>
+      </w:pPr>
+      <w:r>
+        <w:rPr>
+          <w:highlight w:val="red"/>
+        </w:rPr>
+        <w:t xml:space="preserve">A map has a different number of </w:t>
+      </w:r>
+      <w:proofErr w:type="spellStart"/>
+      <w:r>
+        <w:rPr>
+          <w:highlight w:val="red"/>
+        </w:rPr>
+        <w:t>MapRow</w:t>
+      </w:r>
+      <w:proofErr w:type="spellEnd"/>
+      <w:r>
+        <w:rPr>
+          <w:highlight w:val="red"/>
+        </w:rPr>
+        <w:t xml:space="preserve"> elements than the root element’s dimensions= attribute stated for map height</w:t>
       </w:r>
     </w:p>
     <w:p>
@@ -2444,9 +2562,29 @@
           <w:ilvl w:val="2"/>
           <w:numId w:val="4"/>
         </w:numPr>
-      </w:pPr>
-      <w:r>
-        <w:t>Any unrecognized/misspelled XML elements or attributes are present</w:t>
+        <w:rPr>
+          <w:highlight w:val="red"/>
+        </w:rPr>
+      </w:pPr>
+      <w:r>
+        <w:rPr>
+          <w:highlight w:val="red"/>
+        </w:rPr>
+        <w:t xml:space="preserve">Any character in a </w:t>
+      </w:r>
+      <w:proofErr w:type="spellStart"/>
+      <w:r>
+        <w:rPr>
+          <w:highlight w:val="red"/>
+        </w:rPr>
+        <w:t>MapRow’s</w:t>
+      </w:r>
+      <w:proofErr w:type="spellEnd"/>
+      <w:r>
+        <w:rPr>
+          <w:highlight w:val="red"/>
+        </w:rPr>
+        <w:t xml:space="preserve"> tile=“” string is not found in that map’s Legend</w:t>
       </w:r>
     </w:p>
     <w:p>
@@ -2456,17 +2594,43 @@
           <w:ilvl w:val="2"/>
           <w:numId w:val="4"/>
         </w:numPr>
-      </w:pPr>
-      <w:r>
-        <w:t xml:space="preserve">A </w:t>
-      </w:r>
-      <w:proofErr w:type="spellStart"/>
-      <w:r>
-        <w:t>MapRow’s</w:t>
-      </w:r>
-      <w:proofErr w:type="spellEnd"/>
-      <w:r>
-        <w:t xml:space="preserve"> tile=“” string has a different number of characters than the root element’s dimensions= attribute stated for map width</w:t>
+        <w:rPr>
+          <w:highlight w:val="red"/>
+        </w:rPr>
+      </w:pPr>
+      <w:r>
+        <w:rPr>
+          <w:highlight w:val="red"/>
+        </w:rPr>
+        <w:t xml:space="preserve">Any </w:t>
+      </w:r>
+      <w:proofErr w:type="spellStart"/>
+      <w:r>
+        <w:rPr>
+          <w:highlight w:val="red"/>
+        </w:rPr>
+        <w:t>regionType</w:t>
+      </w:r>
+      <w:proofErr w:type="spellEnd"/>
+      <w:r>
+        <w:rPr>
+          <w:highlight w:val="red"/>
+        </w:rPr>
+        <w:t xml:space="preserve">=“” name referenced in a map’s Legend is not a valid </w:t>
+      </w:r>
+      <w:proofErr w:type="spellStart"/>
+      <w:r>
+        <w:rPr>
+          <w:highlight w:val="red"/>
+        </w:rPr>
+        <w:t>RegionType</w:t>
+      </w:r>
+      <w:proofErr w:type="spellEnd"/>
+      <w:r>
+        <w:rPr>
+          <w:highlight w:val="red"/>
+        </w:rPr>
+        <w:t xml:space="preserve"> (as parsed prior from MapRegionTypes.xml)</w:t>
       </w:r>
     </w:p>
     <w:p>
@@ -2476,17 +2640,29 @@
           <w:ilvl w:val="2"/>
           <w:numId w:val="4"/>
         </w:numPr>
-      </w:pPr>
-      <w:r>
-        <w:t xml:space="preserve">A map has a different number of </w:t>
-      </w:r>
-      <w:proofErr w:type="spellStart"/>
-      <w:r>
-        <w:t>MapRow</w:t>
-      </w:r>
-      <w:proofErr w:type="spellEnd"/>
-      <w:r>
-        <w:t xml:space="preserve"> elements than the root element’s dimensions= attribute stated for map height</w:t>
+        <w:rPr>
+          <w:highlight w:val="red"/>
+        </w:rPr>
+      </w:pPr>
+      <w:r>
+        <w:rPr>
+          <w:highlight w:val="red"/>
+        </w:rPr>
+        <w:t xml:space="preserve">Any material=“” name referenced in MapRegionTypes.xml is not a valid </w:t>
+      </w:r>
+      <w:proofErr w:type="spellStart"/>
+      <w:r>
+        <w:rPr>
+          <w:highlight w:val="red"/>
+        </w:rPr>
+        <w:t>MaterialType</w:t>
+      </w:r>
+      <w:proofErr w:type="spellEnd"/>
+      <w:r>
+        <w:rPr>
+          <w:highlight w:val="red"/>
+        </w:rPr>
+        <w:t xml:space="preserve"> (as parsed prior from MapMaterialTypes.xml)</w:t>
       </w:r>
     </w:p>
     <w:p>
@@ -2496,97 +2672,50 @@
           <w:ilvl w:val="2"/>
           <w:numId w:val="4"/>
         </w:numPr>
-      </w:pPr>
-      <w:r>
-        <w:t xml:space="preserve">Any character in a </w:t>
-      </w:r>
-      <w:proofErr w:type="spellStart"/>
-      <w:r>
-        <w:t>MapRow’s</w:t>
-      </w:r>
-      <w:proofErr w:type="spellEnd"/>
-      <w:r>
-        <w:t xml:space="preserve"> tile=“” string is not found in that map’s Legend</w:t>
-      </w:r>
-    </w:p>
-    <w:p>
-      <w:pPr>
-        <w:pStyle w:val="ListParagraph"/>
-        <w:numPr>
-          <w:ilvl w:val="2"/>
-          <w:numId w:val="4"/>
-        </w:numPr>
-      </w:pPr>
-      <w:r>
+        <w:rPr>
+          <w:highlight w:val="red"/>
+        </w:rPr>
+      </w:pPr>
+      <w:r>
+        <w:rPr>
+          <w:highlight w:val="red"/>
+        </w:rPr>
         <w:t xml:space="preserve">Any </w:t>
       </w:r>
       <w:proofErr w:type="spellStart"/>
       <w:r>
-        <w:t>regionType</w:t>
-      </w:r>
-      <w:proofErr w:type="spellEnd"/>
-      <w:r>
-        <w:t xml:space="preserve">=“” name referenced in a map’s Legend is not a valid </w:t>
-      </w:r>
-      <w:proofErr w:type="spellStart"/>
-      <w:r>
-        <w:t>RegionType</w:t>
-      </w:r>
-      <w:proofErr w:type="spellEnd"/>
-      <w:r>
-        <w:t xml:space="preserve"> (as parsed prior from MapRegionTypes.xml)</w:t>
-      </w:r>
-    </w:p>
-    <w:p>
-      <w:pPr>
-        <w:pStyle w:val="ListParagraph"/>
-        <w:numPr>
-          <w:ilvl w:val="2"/>
-          <w:numId w:val="4"/>
-        </w:numPr>
-      </w:pPr>
-      <w:r>
-        <w:t xml:space="preserve">Any material=“” name referenced in MapRegionTypes.xml is not a valid </w:t>
-      </w:r>
-      <w:proofErr w:type="spellStart"/>
-      <w:r>
+        <w:rPr>
+          <w:highlight w:val="red"/>
+        </w:rPr>
         <w:t>MaterialType</w:t>
       </w:r>
       <w:proofErr w:type="spellEnd"/>
       <w:r>
-        <w:t xml:space="preserve"> (as parsed prior from MapMaterialTypes.xml)</w:t>
-      </w:r>
-    </w:p>
-    <w:p>
-      <w:pPr>
-        <w:pStyle w:val="ListParagraph"/>
-        <w:numPr>
-          <w:ilvl w:val="2"/>
-          <w:numId w:val="4"/>
-        </w:numPr>
-      </w:pPr>
-      <w:r>
-        <w:t xml:space="preserve">Any </w:t>
-      </w:r>
-      <w:proofErr w:type="spellStart"/>
-      <w:r>
-        <w:t>MaterialType</w:t>
-      </w:r>
-      <w:proofErr w:type="spellEnd"/>
-      <w:r>
+        <w:rPr>
+          <w:highlight w:val="red"/>
+        </w:rPr>
         <w:t xml:space="preserve"> has </w:t>
       </w:r>
       <w:proofErr w:type="spellStart"/>
       <w:r>
+        <w:rPr>
+          <w:highlight w:val="red"/>
+        </w:rPr>
         <w:t>spriteCoords</w:t>
       </w:r>
       <w:proofErr w:type="spellEnd"/>
       <w:proofErr w:type="gramStart"/>
       <w:r>
+        <w:rPr>
+          <w:highlight w:val="red"/>
+        </w:rPr>
         <w:t>=“</w:t>
       </w:r>
       <w:proofErr w:type="gramEnd"/>
       <w:r>
+        <w:rPr>
+          <w:highlight w:val="red"/>
+        </w:rPr>
         <w:t>” that reference a sprite outside the sprite sheet’s layout (from 0,0 through 7,7 presently).</w:t>
       </w:r>
     </w:p>

</xml_diff>